<commit_message>
prueba final. muchas gracias Dr. Equihua. me encantó la materia. es un gran maestro
</commit_message>
<xml_diff>
--- a/_site/posts/PIZZA/template-full.docx
+++ b/_site/posts/PIZZA/template-full.docx
@@ -97,7 +97,7 @@
         <w:pStyle w:val="Date"/>
       </w:pPr>
       <w:r>
-        <w:t xml:space="preserve">Friday,</w:t>
+        <w:t xml:space="preserve">Sunday,</w:t>
       </w:r>
       <w:r>
         <w:t xml:space="preserve"> </w:t>
@@ -109,7 +109,7 @@
         <w:t xml:space="preserve"> </w:t>
       </w:r>
       <w:r>
-        <w:t xml:space="preserve">6,</w:t>
+        <w:t xml:space="preserve">15,</w:t>
       </w:r>
       <w:r>
         <w:t xml:space="preserve"> </w:t>

</xml_diff>